<commit_message>
Updated spec. Added source img and .html
</commit_message>
<xml_diff>
--- a/docs/Specification.docx
+++ b/docs/Specification.docx
@@ -1576,8 +1576,6 @@
           <w:lang w:val="en-US"/>
         </w:rPr>
       </w:pPr>
-      <w:bookmarkStart w:id="3" w:name="_GoBack"/>
-      <w:bookmarkEnd w:id="3"/>
       <w:r>
         <w:rPr>
           <w:lang w:val="en-US"/>
@@ -1644,22 +1642,325 @@
         <w:pStyle w:val="1"/>
         <w:jc w:val="center"/>
       </w:pPr>
-      <w:bookmarkStart w:id="4" w:name="_Toc431118484"/>
+      <w:bookmarkStart w:id="3" w:name="_Toc431118484"/>
       <w:r>
         <w:lastRenderedPageBreak/>
         <w:t>Требования к базе данных</w:t>
       </w:r>
-      <w:bookmarkEnd w:id="4"/>
+      <w:bookmarkEnd w:id="3"/>
     </w:p>
     <w:p>
-      <w:pPr>
-        <w:rPr>
-          <w:rFonts w:asciiTheme="majorHAnsi" w:eastAsiaTheme="majorEastAsia" w:hAnsiTheme="majorHAnsi" w:cstheme="majorBidi"/>
-          <w:color w:val="2E74B5" w:themeColor="accent1" w:themeShade="BF"/>
-          <w:sz w:val="32"/>
-          <w:szCs w:val="32"/>
-        </w:rPr>
-      </w:pPr>
+      <w:r>
+        <w:t>Таблица для хранения данных о</w:t>
+      </w:r>
+      <w:r>
+        <w:t xml:space="preserve"> </w:t>
+      </w:r>
+      <w:r>
+        <w:t xml:space="preserve">пользователях: </w:t>
+      </w:r>
+      <w:r>
+        <w:rPr>
+          <w:lang w:val="en-US"/>
+        </w:rPr>
+        <w:t>USERS</w:t>
+      </w:r>
+      <w:r>
+        <w:t>_</w:t>
+      </w:r>
+      <w:r>
+        <w:rPr>
+          <w:lang w:val="en-US"/>
+        </w:rPr>
+        <w:t>T</w:t>
+      </w:r>
+      <w:r>
+        <w:t xml:space="preserve"> (</w:t>
+      </w:r>
+      <w:r>
+        <w:rPr>
+          <w:lang w:val="en-US"/>
+        </w:rPr>
+        <w:t>user</w:t>
+      </w:r>
+      <w:r>
+        <w:t>_</w:t>
+      </w:r>
+      <w:r>
+        <w:rPr>
+          <w:lang w:val="en-US"/>
+        </w:rPr>
+        <w:t>id</w:t>
+      </w:r>
+      <w:r>
+        <w:t xml:space="preserve"> </w:t>
+      </w:r>
+      <w:r>
+        <w:rPr>
+          <w:lang w:val="en-US"/>
+        </w:rPr>
+        <w:t>PK</w:t>
+      </w:r>
+      <w:r>
+        <w:t xml:space="preserve">, </w:t>
+      </w:r>
+      <w:r>
+        <w:rPr>
+          <w:lang w:val="en-US"/>
+        </w:rPr>
+        <w:t>user</w:t>
+      </w:r>
+      <w:r>
+        <w:t>_</w:t>
+      </w:r>
+      <w:r>
+        <w:rPr>
+          <w:lang w:val="en-US"/>
+        </w:rPr>
+        <w:t>name</w:t>
+      </w:r>
+      <w:r>
+        <w:t xml:space="preserve">, </w:t>
+      </w:r>
+      <w:r>
+        <w:rPr>
+          <w:lang w:val="en-US"/>
+        </w:rPr>
+        <w:t>user</w:t>
+      </w:r>
+      <w:r>
+        <w:t>_</w:t>
+      </w:r>
+      <w:r>
+        <w:rPr>
+          <w:lang w:val="en-US"/>
+        </w:rPr>
+        <w:t>password</w:t>
+      </w:r>
+      <w:r>
+        <w:t>)</w:t>
+      </w:r>
+      <w:r>
+        <w:t>.</w:t>
+      </w:r>
+    </w:p>
+    <w:p>
+      <w:r>
+        <w:t xml:space="preserve">Таблица для хранения данных об играх: </w:t>
+      </w:r>
+      <w:r>
+        <w:rPr>
+          <w:lang w:val="en-US"/>
+        </w:rPr>
+        <w:t>GAMES</w:t>
+      </w:r>
+      <w:r>
+        <w:t>_</w:t>
+      </w:r>
+      <w:r>
+        <w:rPr>
+          <w:lang w:val="en-US"/>
+        </w:rPr>
+        <w:t>T</w:t>
+      </w:r>
+      <w:r>
+        <w:t xml:space="preserve"> </w:t>
+      </w:r>
+      <w:bookmarkStart w:id="4" w:name="_GoBack"/>
+      <w:bookmarkEnd w:id="4"/>
+      <w:r>
+        <w:t>(</w:t>
+      </w:r>
+      <w:r>
+        <w:rPr>
+          <w:lang w:val="en-US"/>
+        </w:rPr>
+        <w:t>game</w:t>
+      </w:r>
+      <w:r>
+        <w:t>_</w:t>
+      </w:r>
+      <w:r>
+        <w:rPr>
+          <w:lang w:val="en-US"/>
+        </w:rPr>
+        <w:t>id</w:t>
+      </w:r>
+      <w:r>
+        <w:t xml:space="preserve"> </w:t>
+      </w:r>
+      <w:r>
+        <w:rPr>
+          <w:lang w:val="en-US"/>
+        </w:rPr>
+        <w:t>PK</w:t>
+      </w:r>
+      <w:r>
+        <w:t xml:space="preserve">, </w:t>
+      </w:r>
+      <w:r>
+        <w:rPr>
+          <w:lang w:val="en-US"/>
+        </w:rPr>
+        <w:t>user</w:t>
+      </w:r>
+      <w:r>
+        <w:t>_</w:t>
+      </w:r>
+      <w:r>
+        <w:rPr>
+          <w:lang w:val="en-US"/>
+        </w:rPr>
+        <w:t>id</w:t>
+      </w:r>
+      <w:r>
+        <w:t xml:space="preserve"> </w:t>
+      </w:r>
+      <w:r>
+        <w:rPr>
+          <w:lang w:val="en-US"/>
+        </w:rPr>
+        <w:t>FK</w:t>
+      </w:r>
+      <w:r>
+        <w:t xml:space="preserve">, </w:t>
+      </w:r>
+      <w:r>
+        <w:rPr>
+          <w:lang w:val="en-US"/>
+        </w:rPr>
+        <w:t>score</w:t>
+      </w:r>
+      <w:r>
+        <w:t xml:space="preserve">, </w:t>
+      </w:r>
+      <w:r>
+        <w:rPr>
+          <w:lang w:val="en-US"/>
+        </w:rPr>
+        <w:t>date</w:t>
+      </w:r>
+      <w:r>
+        <w:t>)</w:t>
+      </w:r>
+    </w:p>
+    <w:p>
+      <w:r>
+        <w:t xml:space="preserve">Таблица для хранения введенных чисел в течение игры: </w:t>
+      </w:r>
+      <w:r>
+        <w:rPr>
+          <w:lang w:val="en-US"/>
+        </w:rPr>
+        <w:t>GAMETAB</w:t>
+      </w:r>
+      <w:r>
+        <w:t>_</w:t>
+      </w:r>
+      <w:r>
+        <w:rPr>
+          <w:lang w:val="en-US"/>
+        </w:rPr>
+        <w:t>T</w:t>
+      </w:r>
+      <w:r>
+        <w:t xml:space="preserve"> </w:t>
+      </w:r>
+      <w:r>
+        <w:t>(</w:t>
+      </w:r>
+      <w:r>
+        <w:rPr>
+          <w:lang w:val="en-US"/>
+        </w:rPr>
+        <w:t>att</w:t>
+      </w:r>
+      <w:r>
+        <w:t>_</w:t>
+      </w:r>
+      <w:r>
+        <w:rPr>
+          <w:lang w:val="en-US"/>
+        </w:rPr>
+        <w:t>id</w:t>
+      </w:r>
+      <w:r>
+        <w:t xml:space="preserve"> </w:t>
+      </w:r>
+      <w:r>
+        <w:rPr>
+          <w:lang w:val="en-US"/>
+        </w:rPr>
+        <w:t>PK</w:t>
+      </w:r>
+      <w:r>
+        <w:t xml:space="preserve">, </w:t>
+      </w:r>
+      <w:r>
+        <w:rPr>
+          <w:lang w:val="en-US"/>
+        </w:rPr>
+        <w:t>game</w:t>
+      </w:r>
+      <w:r>
+        <w:t>_</w:t>
+      </w:r>
+      <w:r>
+        <w:rPr>
+          <w:lang w:val="en-US"/>
+        </w:rPr>
+        <w:t>id</w:t>
+      </w:r>
+      <w:r>
+        <w:t xml:space="preserve"> </w:t>
+      </w:r>
+      <w:r>
+        <w:rPr>
+          <w:lang w:val="en-US"/>
+        </w:rPr>
+        <w:t>FK</w:t>
+      </w:r>
+      <w:r>
+        <w:t xml:space="preserve">, </w:t>
+      </w:r>
+      <w:r>
+        <w:rPr>
+          <w:lang w:val="en-US"/>
+        </w:rPr>
+        <w:t>user</w:t>
+      </w:r>
+      <w:r>
+        <w:t>_</w:t>
+      </w:r>
+      <w:r>
+        <w:rPr>
+          <w:lang w:val="en-US"/>
+        </w:rPr>
+        <w:t>id</w:t>
+      </w:r>
+      <w:r>
+        <w:t xml:space="preserve"> </w:t>
+      </w:r>
+      <w:r>
+        <w:rPr>
+          <w:lang w:val="en-US"/>
+        </w:rPr>
+        <w:t>FK</w:t>
+      </w:r>
+      <w:r>
+        <w:t xml:space="preserve">, </w:t>
+      </w:r>
+      <w:r>
+        <w:rPr>
+          <w:lang w:val="en-US"/>
+        </w:rPr>
+        <w:t>value</w:t>
+      </w:r>
+      <w:r>
+        <w:t>)</w:t>
+      </w:r>
+    </w:p>
+    <w:p>
       <w:r>
         <w:br w:type="page"/>
       </w:r>
@@ -1678,13 +1979,11 @@
     </w:p>
     <w:p>
       <w:pPr>
-        <w:rPr>
-          <w:rFonts w:asciiTheme="majorHAnsi" w:eastAsiaTheme="majorEastAsia" w:hAnsiTheme="majorHAnsi" w:cstheme="majorBidi"/>
-          <w:color w:val="2E74B5" w:themeColor="accent1" w:themeShade="BF"/>
-          <w:sz w:val="32"/>
-          <w:szCs w:val="32"/>
-        </w:rPr>
-      </w:pPr>
+        <w:ind w:firstLine="284"/>
+      </w:pPr>
+      <w:r>
+        <w:t>Пароли пользователей будут храниться в базе в виде хэш-кодов. Для аутентификации будет использоваться стандартное сравнение хэш-кодов введенного значения и значения, взятого из базы.</w:t>
+      </w:r>
     </w:p>
     <w:sectPr>
       <w:pgSz w:w="11906" w:h="16838"/>
@@ -2645,7 +2944,7 @@
 </file>
 
 <file path=customXml/itemProps1.xml><?xml version="1.0" encoding="utf-8"?>
-<ds:datastoreItem xmlns:ds="http://schemas.openxmlformats.org/officeDocument/2006/customXml" ds:itemID="{6E5572F9-C15A-40B3-A196-6ADCA03FB4C0}">
+<ds:datastoreItem xmlns:ds="http://schemas.openxmlformats.org/officeDocument/2006/customXml" ds:itemID="{896E4E4F-3B1B-4FF8-9ADD-130235F35A71}">
   <ds:schemaRefs>
     <ds:schemaRef ds:uri="http://schemas.openxmlformats.org/officeDocument/2006/bibliography"/>
   </ds:schemaRefs>

</xml_diff>

<commit_message>
Fixed disign of the game and added new spoiler element for future home page
</commit_message>
<xml_diff>
--- a/docs/Specification.docx
+++ b/docs/Specification.docx
@@ -1299,34 +1299,20 @@
         <w:ind w:firstLine="284"/>
       </w:pPr>
       <w:r>
-        <w:rPr>
-          <w:sz w:val="24"/>
-        </w:rPr>
-        <w:t>На первом этапе проекта требуется реализовать одиночный вариант игры «Быки и коровы». Правила</w:t>
-      </w:r>
-      <w:r>
-        <w:rPr>
-          <w:sz w:val="24"/>
-        </w:rPr>
-        <w:t xml:space="preserve"> </w:t>
-      </w:r>
-      <w:r>
-        <w:rPr>
-          <w:sz w:val="24"/>
-        </w:rPr>
-        <w:t>игры</w:t>
-      </w:r>
-      <w:r>
-        <w:rPr>
-          <w:sz w:val="24"/>
-        </w:rPr>
-        <w:t xml:space="preserve">: </w:t>
+        <w:t>На первом этапе проекта требуется реализовать одиночный вариант игры «Быки и коровы».</w:t>
+      </w:r>
+    </w:p>
+    <w:p>
+      <w:pPr>
+        <w:ind w:firstLine="284"/>
+      </w:pPr>
+      <w:r>
+        <w:t xml:space="preserve">Правила игры: </w:t>
       </w:r>
       <w:hyperlink r:id="rId8" w:history="1">
         <w:r>
           <w:rPr>
             <w:rStyle w:val="a6"/>
-            <w:sz w:val="24"/>
           </w:rPr>
           <w:t>Быки и коровы</w:t>
         </w:r>
@@ -1340,9 +1326,43 @@
         <w:ind w:firstLine="284"/>
       </w:pPr>
       <w:r>
+        <w:t>Уточнения к правилам:</w:t>
+      </w:r>
+      <w:bookmarkStart w:id="1" w:name="_GoBack"/>
+      <w:bookmarkEnd w:id="1"/>
+    </w:p>
+    <w:p>
+      <w:pPr>
+        <w:pStyle w:val="a9"/>
+        <w:numPr>
+          <w:ilvl w:val="0"/>
+          <w:numId w:val="2"/>
+        </w:numPr>
+      </w:pPr>
+      <w:r>
+        <w:t>Загаданное число гарантированно не начинается с цифры 0 и имеет все разные цифры.</w:t>
+      </w:r>
+    </w:p>
+    <w:p>
+      <w:pPr>
+        <w:pStyle w:val="a9"/>
+        <w:numPr>
+          <w:ilvl w:val="0"/>
+          <w:numId w:val="2"/>
+        </w:numPr>
+      </w:pPr>
+      <w:r>
+        <w:t>Пользователь не имеет права вводить число, начинающееся на цифру 0 или имеющее 2 одинаковые цифры.</w:t>
+      </w:r>
+    </w:p>
+    <w:p>
+      <w:pPr>
+        <w:ind w:firstLine="284"/>
+      </w:pPr>
+      <w:r>
         <w:t xml:space="preserve">При входе на сайт пользователю требуется зарегистрироваться или войти под своей учетной записью. </w:t>
       </w:r>
-      <w:bookmarkStart w:id="1" w:name="_Toc431118482"/>
+      <w:bookmarkStart w:id="2" w:name="_Toc431118482"/>
     </w:p>
     <w:p>
       <w:pPr>
@@ -1362,6 +1382,21 @@
         </w:rPr>
         <w:t>/</w:t>
       </w:r>
+      <w:proofErr w:type="spellStart"/>
+      <w:r>
+        <w:rPr>
+          <w:i/>
+          <w:lang w:val="en-US"/>
+        </w:rPr>
+        <w:t>php</w:t>
+      </w:r>
+      <w:proofErr w:type="spellEnd"/>
+      <w:r>
+        <w:rPr>
+          <w:i/>
+        </w:rPr>
+        <w:t>/</w:t>
+      </w:r>
       <w:r>
         <w:rPr>
           <w:i/>
@@ -1369,6 +1404,21 @@
         </w:rPr>
         <w:t>registration</w:t>
       </w:r>
+      <w:r>
+        <w:rPr>
+          <w:i/>
+        </w:rPr>
+        <w:t>.</w:t>
+      </w:r>
+      <w:proofErr w:type="spellStart"/>
+      <w:r>
+        <w:rPr>
+          <w:i/>
+          <w:lang w:val="en-US"/>
+        </w:rPr>
+        <w:t>php</w:t>
+      </w:r>
+      <w:proofErr w:type="spellEnd"/>
       <w:r>
         <w:t xml:space="preserve">. </w:t>
       </w:r>
@@ -1397,6 +1447,21 @@
         </w:rPr>
         <w:t>/</w:t>
       </w:r>
+      <w:proofErr w:type="spellStart"/>
+      <w:r>
+        <w:rPr>
+          <w:i/>
+          <w:lang w:val="en-US"/>
+        </w:rPr>
+        <w:t>php</w:t>
+      </w:r>
+      <w:proofErr w:type="spellEnd"/>
+      <w:r>
+        <w:rPr>
+          <w:i/>
+        </w:rPr>
+        <w:t>/</w:t>
+      </w:r>
       <w:r>
         <w:rPr>
           <w:i/>
@@ -1405,7 +1470,34 @@
         <w:t>home</w:t>
       </w:r>
       <w:r>
-        <w:t xml:space="preserve">. Главная страница, где показана статистика предыдущих игр и расположена кнопка «начать новую игру» (переход на </w:t>
+        <w:rPr>
+          <w:i/>
+        </w:rPr>
+        <w:t>.</w:t>
+      </w:r>
+      <w:proofErr w:type="spellStart"/>
+      <w:r>
+        <w:rPr>
+          <w:i/>
+          <w:lang w:val="en-US"/>
+        </w:rPr>
+        <w:t>php</w:t>
+      </w:r>
+      <w:proofErr w:type="spellEnd"/>
+      <w:r>
+        <w:rPr>
+          <w:i/>
+        </w:rPr>
+        <w:t>.</w:t>
+      </w:r>
+      <w:r>
+        <w:t xml:space="preserve"> Главная страница, где показана статистика предыдущих игр и расположена к</w:t>
+      </w:r>
+      <w:r>
+        <w:t>нопка «Начать</w:t>
+      </w:r>
+      <w:r>
+        <w:t xml:space="preserve"> игру» (переход на </w:t>
       </w:r>
       <w:r>
         <w:rPr>
@@ -1413,6 +1505,21 @@
         </w:rPr>
         <w:t>/</w:t>
       </w:r>
+      <w:proofErr w:type="spellStart"/>
+      <w:r>
+        <w:rPr>
+          <w:i/>
+          <w:lang w:val="en-US"/>
+        </w:rPr>
+        <w:t>php</w:t>
+      </w:r>
+      <w:proofErr w:type="spellEnd"/>
+      <w:r>
+        <w:rPr>
+          <w:i/>
+        </w:rPr>
+        <w:t>/</w:t>
+      </w:r>
       <w:r>
         <w:rPr>
           <w:i/>
@@ -1421,6 +1528,21 @@
         <w:t>game</w:t>
       </w:r>
       <w:r>
+        <w:rPr>
+          <w:i/>
+        </w:rPr>
+        <w:t>.</w:t>
+      </w:r>
+      <w:proofErr w:type="spellStart"/>
+      <w:r>
+        <w:rPr>
+          <w:i/>
+          <w:lang w:val="en-US"/>
+        </w:rPr>
+        <w:t>php</w:t>
+      </w:r>
+      <w:proofErr w:type="spellEnd"/>
+      <w:r>
         <w:t>)</w:t>
       </w:r>
     </w:p>
@@ -1429,7 +1551,25 @@
         <w:ind w:firstLine="284"/>
       </w:pPr>
       <w:r>
-        <w:t>Во время игры пользователь вводит четыре цифры и нажимает кнопку «принять». Приложение сравнивает введенное число с задуманным и выводит результат на страницу в соответствии с правилами. Игра заканчивается, когда игрок угадывает число, у него кончились попытки или он сдался.</w:t>
+        <w:t xml:space="preserve">Во время игры пользователь вводит </w:t>
+      </w:r>
+      <w:r>
+        <w:t xml:space="preserve">четырехзначное число </w:t>
+      </w:r>
+      <w:r>
+        <w:t>и нажимает кнопку «</w:t>
+      </w:r>
+      <w:r>
+        <w:t>Угадать</w:t>
+      </w:r>
+      <w:r>
+        <w:t>». Приложение сравнивает введенное число с задуманным и выводит результат на страницу в соответствии с правилами. Игра заканчивается, когда игрок угадывает число</w:t>
+      </w:r>
+      <w:r>
+        <w:t>,</w:t>
+      </w:r>
+      <w:r>
+        <w:t xml:space="preserve"> или он сдался.</w:t>
       </w:r>
     </w:p>
     <w:p>
@@ -1450,7 +1590,7 @@
       <w:r>
         <w:t>Сценарии</w:t>
       </w:r>
-      <w:bookmarkEnd w:id="1"/>
+      <w:bookmarkEnd w:id="2"/>
     </w:p>
     <w:p>
       <w:pPr>
@@ -1470,12 +1610,12 @@
         <w:pStyle w:val="1"/>
         <w:jc w:val="center"/>
       </w:pPr>
-      <w:bookmarkStart w:id="2" w:name="_Toc431118483"/>
+      <w:bookmarkStart w:id="3" w:name="_Toc431118483"/>
       <w:r>
         <w:lastRenderedPageBreak/>
         <w:t>Дизайн</w:t>
       </w:r>
-      <w:bookmarkEnd w:id="2"/>
+      <w:bookmarkEnd w:id="3"/>
     </w:p>
     <w:p>
       <w:pPr>
@@ -1642,12 +1782,12 @@
         <w:pStyle w:val="1"/>
         <w:jc w:val="center"/>
       </w:pPr>
-      <w:bookmarkStart w:id="3" w:name="_Toc431118484"/>
+      <w:bookmarkStart w:id="4" w:name="_Toc431118484"/>
       <w:r>
         <w:lastRenderedPageBreak/>
         <w:t>Требования к базе данных</w:t>
       </w:r>
-      <w:bookmarkEnd w:id="3"/>
+      <w:bookmarkEnd w:id="4"/>
     </w:p>
     <w:p>
       <w:r>
@@ -1657,87 +1797,134 @@
         <w:t xml:space="preserve"> </w:t>
       </w:r>
       <w:r>
-        <w:t xml:space="preserve">пользователях: </w:t>
-      </w:r>
-      <w:r>
-        <w:rPr>
+        <w:t>пользователях:</w:t>
+      </w:r>
+    </w:p>
+    <w:p>
+      <w:r>
+        <w:rPr>
+          <w:b/>
           <w:lang w:val="en-US"/>
         </w:rPr>
         <w:t>USERS</w:t>
       </w:r>
       <w:r>
+        <w:rPr>
+          <w:b/>
+        </w:rPr>
         <w:t>_</w:t>
       </w:r>
       <w:r>
         <w:rPr>
+          <w:b/>
           <w:lang w:val="en-US"/>
         </w:rPr>
         <w:t>T</w:t>
       </w:r>
       <w:r>
+        <w:rPr>
+          <w:b/>
+        </w:rPr>
         <w:t xml:space="preserve"> (</w:t>
       </w:r>
       <w:r>
         <w:rPr>
+          <w:b/>
+          <w:i/>
           <w:lang w:val="en-US"/>
         </w:rPr>
         <w:t>user</w:t>
       </w:r>
       <w:r>
+        <w:rPr>
+          <w:b/>
+          <w:i/>
+        </w:rPr>
         <w:t>_</w:t>
       </w:r>
       <w:r>
         <w:rPr>
+          <w:b/>
+          <w:i/>
           <w:lang w:val="en-US"/>
         </w:rPr>
         <w:t>id</w:t>
       </w:r>
       <w:r>
+        <w:rPr>
+          <w:b/>
+        </w:rPr>
         <w:t xml:space="preserve"> </w:t>
       </w:r>
       <w:r>
         <w:rPr>
+          <w:b/>
           <w:lang w:val="en-US"/>
         </w:rPr>
         <w:t>PK</w:t>
       </w:r>
       <w:r>
+        <w:rPr>
+          <w:b/>
+        </w:rPr>
         <w:t xml:space="preserve">, </w:t>
       </w:r>
       <w:r>
         <w:rPr>
+          <w:b/>
+          <w:i/>
           <w:lang w:val="en-US"/>
         </w:rPr>
         <w:t>user</w:t>
       </w:r>
       <w:r>
+        <w:rPr>
+          <w:b/>
+          <w:i/>
+        </w:rPr>
         <w:t>_</w:t>
       </w:r>
       <w:r>
         <w:rPr>
+          <w:b/>
+          <w:i/>
           <w:lang w:val="en-US"/>
         </w:rPr>
         <w:t>name</w:t>
       </w:r>
       <w:r>
+        <w:rPr>
+          <w:b/>
+        </w:rPr>
         <w:t xml:space="preserve">, </w:t>
       </w:r>
       <w:r>
         <w:rPr>
+          <w:b/>
+          <w:i/>
           <w:lang w:val="en-US"/>
         </w:rPr>
         <w:t>user</w:t>
       </w:r>
       <w:r>
+        <w:rPr>
+          <w:b/>
+          <w:i/>
+        </w:rPr>
         <w:t>_</w:t>
       </w:r>
       <w:r>
         <w:rPr>
+          <w:b/>
+          <w:i/>
           <w:lang w:val="en-US"/>
         </w:rPr>
         <w:t>password</w:t>
       </w:r>
       <w:r>
+        <w:rPr>
+          <w:b/>
+        </w:rPr>
         <w:t>)</w:t>
       </w:r>
       <w:r>
@@ -1745,91 +1932,73 @@
       </w:r>
     </w:p>
     <w:p>
-      <w:pPr>
-        <w:rPr>
-          <w:lang w:val="en-US"/>
-        </w:rPr>
-      </w:pPr>
       <w:r>
         <w:t>Таблица</w:t>
       </w:r>
       <w:r>
-        <w:rPr>
-          <w:lang w:val="en-US"/>
-        </w:rPr>
         <w:t xml:space="preserve"> </w:t>
       </w:r>
       <w:r>
         <w:t>для</w:t>
       </w:r>
       <w:r>
-        <w:rPr>
-          <w:lang w:val="en-US"/>
-        </w:rPr>
         <w:t xml:space="preserve"> </w:t>
       </w:r>
       <w:r>
         <w:t>хранения</w:t>
       </w:r>
       <w:r>
-        <w:rPr>
-          <w:lang w:val="en-US"/>
-        </w:rPr>
         <w:t xml:space="preserve"> </w:t>
       </w:r>
       <w:r>
         <w:t>данных</w:t>
       </w:r>
       <w:r>
-        <w:rPr>
-          <w:lang w:val="en-US"/>
-        </w:rPr>
         <w:t xml:space="preserve"> </w:t>
       </w:r>
       <w:r>
         <w:t>об</w:t>
       </w:r>
       <w:r>
-        <w:rPr>
-          <w:lang w:val="en-US"/>
-        </w:rPr>
         <w:t xml:space="preserve"> </w:t>
       </w:r>
       <w:r>
         <w:t>играх</w:t>
       </w:r>
       <w:r>
-        <w:rPr>
-          <w:lang w:val="en-US"/>
-        </w:rPr>
-        <w:t xml:space="preserve">: </w:t>
-      </w:r>
-      <w:r>
-        <w:rPr>
+        <w:t>:</w:t>
+      </w:r>
+    </w:p>
+    <w:p>
+      <w:pPr>
+        <w:rPr>
+          <w:lang w:val="en-US"/>
+        </w:rPr>
+      </w:pPr>
+      <w:r>
+        <w:rPr>
+          <w:b/>
           <w:lang w:val="en-US"/>
         </w:rPr>
         <w:t>GAMES</w:t>
       </w:r>
       <w:r>
         <w:rPr>
-          <w:lang w:val="en-US"/>
-        </w:rPr>
-        <w:t>_</w:t>
-      </w:r>
-      <w:r>
-        <w:rPr>
-          <w:lang w:val="en-US"/>
-        </w:rPr>
-        <w:t>T</w:t>
-      </w:r>
-      <w:r>
-        <w:rPr>
+          <w:b/>
+          <w:lang w:val="en-US"/>
+        </w:rPr>
+        <w:t>_T</w:t>
+      </w:r>
+      <w:r>
+        <w:rPr>
+          <w:b/>
           <w:lang w:val="en-US"/>
         </w:rPr>
         <w:t xml:space="preserve"> </w:t>
       </w:r>
       <w:r>
         <w:rPr>
+          <w:b/>
           <w:lang w:val="en-US"/>
         </w:rPr>
         <w:t>(</w:t>
@@ -1837,235 +2006,256 @@
       <w:proofErr w:type="spellStart"/>
       <w:r>
         <w:rPr>
-          <w:lang w:val="en-US"/>
-        </w:rPr>
-        <w:t>game</w:t>
-      </w:r>
-      <w:r>
-        <w:rPr>
-          <w:lang w:val="en-US"/>
-        </w:rPr>
-        <w:t>_</w:t>
-      </w:r>
-      <w:r>
-        <w:rPr>
-          <w:lang w:val="en-US"/>
-        </w:rPr>
-        <w:t>id</w:t>
+          <w:b/>
+          <w:i/>
+          <w:lang w:val="en-US"/>
+        </w:rPr>
+        <w:t>game_id</w:t>
       </w:r>
       <w:proofErr w:type="spellEnd"/>
       <w:r>
         <w:rPr>
+          <w:b/>
+          <w:lang w:val="en-US"/>
+        </w:rPr>
+        <w:t xml:space="preserve"> PK, </w:t>
+      </w:r>
+      <w:proofErr w:type="spellStart"/>
+      <w:r>
+        <w:rPr>
+          <w:b/>
+          <w:i/>
+          <w:lang w:val="en-US"/>
+        </w:rPr>
+        <w:t>user_id</w:t>
+      </w:r>
+      <w:proofErr w:type="spellEnd"/>
+      <w:r>
+        <w:rPr>
+          <w:b/>
+          <w:i/>
+          <w:lang w:val="en-US"/>
+        </w:rPr>
+        <w:t xml:space="preserve"> FK</w:t>
+      </w:r>
+      <w:r>
+        <w:rPr>
+          <w:b/>
+          <w:lang w:val="en-US"/>
+        </w:rPr>
+        <w:t>,</w:t>
+      </w:r>
+      <w:r>
+        <w:rPr>
+          <w:b/>
           <w:lang w:val="en-US"/>
         </w:rPr>
         <w:t xml:space="preserve"> </w:t>
       </w:r>
-      <w:r>
-        <w:rPr>
-          <w:lang w:val="en-US"/>
-        </w:rPr>
-        <w:t>PK</w:t>
-      </w:r>
-      <w:r>
-        <w:rPr>
+      <w:proofErr w:type="spellStart"/>
+      <w:r>
+        <w:rPr>
+          <w:b/>
+          <w:i/>
+          <w:lang w:val="en-US"/>
+        </w:rPr>
+        <w:t>unknown_number</w:t>
+      </w:r>
+      <w:proofErr w:type="spellEnd"/>
+      <w:r>
+        <w:rPr>
+          <w:b/>
+          <w:lang w:val="en-US"/>
+        </w:rPr>
+        <w:t>,</w:t>
+      </w:r>
+      <w:r>
+        <w:rPr>
+          <w:b/>
+          <w:lang w:val="en-US"/>
+        </w:rPr>
+        <w:t xml:space="preserve"> </w:t>
+      </w:r>
+      <w:r>
+        <w:rPr>
+          <w:b/>
+          <w:i/>
+          <w:lang w:val="en-US"/>
+        </w:rPr>
+        <w:t>score</w:t>
+      </w:r>
+      <w:r>
+        <w:rPr>
+          <w:b/>
           <w:lang w:val="en-US"/>
         </w:rPr>
         <w:t xml:space="preserve">, </w:t>
       </w:r>
+      <w:r>
+        <w:rPr>
+          <w:b/>
+          <w:i/>
+          <w:lang w:val="en-US"/>
+        </w:rPr>
+        <w:t>time</w:t>
+      </w:r>
+      <w:r>
+        <w:rPr>
+          <w:b/>
+          <w:lang w:val="en-US"/>
+        </w:rPr>
+        <w:t>)</w:t>
+      </w:r>
+      <w:r>
+        <w:rPr>
+          <w:lang w:val="en-US"/>
+        </w:rPr>
+        <w:t>.</w:t>
+      </w:r>
+    </w:p>
+    <w:p>
+      <w:r>
+        <w:t>Таблица для хранения введенных чисел в течение игры:</w:t>
+      </w:r>
+    </w:p>
+    <w:p>
+      <w:pPr>
+        <w:rPr>
+          <w:lang w:val="en-US"/>
+        </w:rPr>
+      </w:pPr>
+      <w:r>
+        <w:rPr>
+          <w:b/>
+          <w:lang w:val="en-US"/>
+        </w:rPr>
+        <w:t>GAMETAB_T</w:t>
+      </w:r>
+      <w:r>
+        <w:rPr>
+          <w:b/>
+          <w:lang w:val="en-US"/>
+        </w:rPr>
+        <w:t xml:space="preserve"> </w:t>
+      </w:r>
+      <w:r>
+        <w:rPr>
+          <w:b/>
+          <w:lang w:val="en-US"/>
+        </w:rPr>
+        <w:t>(</w:t>
+      </w:r>
       <w:proofErr w:type="spellStart"/>
       <w:r>
         <w:rPr>
-          <w:lang w:val="en-US"/>
-        </w:rPr>
-        <w:t>user</w:t>
-      </w:r>
-      <w:r>
-        <w:rPr>
-          <w:lang w:val="en-US"/>
-        </w:rPr>
-        <w:t>_</w:t>
-      </w:r>
-      <w:r>
-        <w:rPr>
-          <w:lang w:val="en-US"/>
-        </w:rPr>
-        <w:t>id</w:t>
+          <w:b/>
+          <w:i/>
+          <w:lang w:val="en-US"/>
+        </w:rPr>
+        <w:t>att_id</w:t>
       </w:r>
       <w:proofErr w:type="spellEnd"/>
       <w:r>
         <w:rPr>
-          <w:lang w:val="en-US"/>
-        </w:rPr>
+          <w:b/>
+          <w:lang w:val="en-US"/>
+        </w:rPr>
+        <w:t xml:space="preserve"> PK, </w:t>
+      </w:r>
+      <w:proofErr w:type="spellStart"/>
+      <w:r>
+        <w:rPr>
+          <w:b/>
+          <w:i/>
+          <w:lang w:val="en-US"/>
+        </w:rPr>
+        <w:t>game_id</w:t>
+      </w:r>
+      <w:proofErr w:type="spellEnd"/>
+      <w:r>
+        <w:rPr>
+          <w:b/>
+          <w:lang w:val="en-US"/>
+        </w:rPr>
+        <w:t xml:space="preserve"> FK, </w:t>
+      </w:r>
+      <w:r>
+        <w:rPr>
+          <w:b/>
+          <w:i/>
+          <w:lang w:val="en-US"/>
+        </w:rPr>
+        <w:t>value</w:t>
+      </w:r>
+      <w:r>
+        <w:rPr>
+          <w:b/>
+          <w:lang w:val="en-US"/>
+        </w:rPr>
+        <w:t>)</w:t>
+      </w:r>
+      <w:r>
+        <w:rPr>
+          <w:lang w:val="en-US"/>
+        </w:rPr>
+        <w:t>.</w:t>
+      </w:r>
+    </w:p>
+    <w:p>
+      <w:r>
+        <w:rPr>
+          <w:b/>
+          <w:i/>
+          <w:lang w:val="en-US"/>
+        </w:rPr>
+        <w:t>v</w:t>
+      </w:r>
+      <w:r>
+        <w:rPr>
+          <w:b/>
+          <w:i/>
+          <w:lang w:val="en-US"/>
+        </w:rPr>
+        <w:t>alue</w:t>
+      </w:r>
+      <w:r>
+        <w:t xml:space="preserve"> –</w:t>
+      </w:r>
+      <w:r>
+        <w:t xml:space="preserve"> 6-тизначное число, где первые 4 цифры </w:t>
+      </w:r>
+      <w:r>
+        <w:t>–</w:t>
+      </w:r>
+      <w:r>
+        <w:t xml:space="preserve"> введенное</w:t>
+      </w:r>
+      <w:r>
         <w:t xml:space="preserve"> </w:t>
       </w:r>
       <w:r>
-        <w:rPr>
-          <w:lang w:val="en-US"/>
-        </w:rPr>
-        <w:t>FK</w:t>
-      </w:r>
-      <w:r>
-        <w:rPr>
-          <w:lang w:val="en-US"/>
-        </w:rPr>
-        <w:t>,</w:t>
-      </w:r>
-      <w:r>
-        <w:rPr>
-          <w:lang w:val="en-US"/>
-        </w:rPr>
-        <w:t xml:space="preserve"> </w:t>
-      </w:r>
-      <w:bookmarkStart w:id="4" w:name="_GoBack"/>
-      <w:proofErr w:type="spellStart"/>
-      <w:r>
-        <w:rPr>
-          <w:lang w:val="en-US"/>
-        </w:rPr>
-        <w:t>unknown_number</w:t>
-      </w:r>
-      <w:bookmarkEnd w:id="4"/>
-      <w:proofErr w:type="spellEnd"/>
-      <w:r>
-        <w:rPr>
-          <w:lang w:val="en-US"/>
-        </w:rPr>
-        <w:t>,</w:t>
-      </w:r>
-      <w:r>
-        <w:rPr>
-          <w:lang w:val="en-US"/>
-        </w:rPr>
-        <w:t xml:space="preserve"> </w:t>
-      </w:r>
-      <w:r>
-        <w:rPr>
-          <w:lang w:val="en-US"/>
-        </w:rPr>
-        <w:t>score</w:t>
-      </w:r>
-      <w:r>
-        <w:rPr>
-          <w:lang w:val="en-US"/>
-        </w:rPr>
-        <w:t xml:space="preserve">, </w:t>
-      </w:r>
-      <w:r>
-        <w:rPr>
-          <w:lang w:val="en-US"/>
-        </w:rPr>
-        <w:t>time</w:t>
-      </w:r>
-      <w:r>
-        <w:rPr>
-          <w:lang w:val="en-US"/>
-        </w:rPr>
-        <w:t>)</w:t>
-      </w:r>
-    </w:p>
-    <w:p>
-      <w:r>
-        <w:t xml:space="preserve">Таблица для хранения введенных чисел в течение игры: </w:t>
-      </w:r>
-      <w:r>
-        <w:rPr>
-          <w:lang w:val="en-US"/>
-        </w:rPr>
-        <w:t>GAMETAB</w:t>
-      </w:r>
-      <w:r>
-        <w:t>_</w:t>
-      </w:r>
-      <w:r>
-        <w:rPr>
-          <w:lang w:val="en-US"/>
-        </w:rPr>
-        <w:t>T</w:t>
-      </w:r>
-      <w:r>
-        <w:t xml:space="preserve"> </w:t>
-      </w:r>
-      <w:r>
-        <w:t>(</w:t>
-      </w:r>
-      <w:proofErr w:type="spellStart"/>
-      <w:r>
-        <w:rPr>
-          <w:lang w:val="en-US"/>
-        </w:rPr>
-        <w:t>att</w:t>
-      </w:r>
-      <w:proofErr w:type="spellEnd"/>
-      <w:r>
-        <w:t>_</w:t>
-      </w:r>
-      <w:r>
-        <w:rPr>
-          <w:lang w:val="en-US"/>
-        </w:rPr>
-        <w:t>id</w:t>
-      </w:r>
-      <w:r>
-        <w:t xml:space="preserve"> </w:t>
-      </w:r>
-      <w:r>
-        <w:rPr>
-          <w:lang w:val="en-US"/>
-        </w:rPr>
-        <w:t>PK</w:t>
-      </w:r>
-      <w:r>
-        <w:t xml:space="preserve">, </w:t>
-      </w:r>
-      <w:r>
-        <w:rPr>
-          <w:lang w:val="en-US"/>
-        </w:rPr>
-        <w:t>game</w:t>
-      </w:r>
-      <w:r>
-        <w:t>_</w:t>
-      </w:r>
-      <w:r>
-        <w:rPr>
-          <w:lang w:val="en-US"/>
-        </w:rPr>
-        <w:t>id</w:t>
-      </w:r>
-      <w:r>
-        <w:t xml:space="preserve"> </w:t>
-      </w:r>
-      <w:r>
-        <w:rPr>
-          <w:lang w:val="en-US"/>
-        </w:rPr>
-        <w:t>FK</w:t>
-      </w:r>
-      <w:r>
-        <w:t xml:space="preserve">, </w:t>
-      </w:r>
-      <w:r>
-        <w:rPr>
-          <w:lang w:val="en-US"/>
-        </w:rPr>
-        <w:t>value</w:t>
-      </w:r>
-      <w:r>
-        <w:t>)</w:t>
-      </w:r>
-    </w:p>
-    <w:p>
-      <w:r>
-        <w:rPr>
-          <w:lang w:val="en-US"/>
-        </w:rPr>
-        <w:t>Value</w:t>
-      </w:r>
-      <w:r>
-        <w:t xml:space="preserve"> –</w:t>
-      </w:r>
-      <w:r>
-        <w:t xml:space="preserve"> 6-тизначное число, где первые 4 цифры - введенное число, 5ая – число быков, 6ая – число коров</w:t>
+        <w:t>игроком</w:t>
+      </w:r>
+      <w:r>
+        <w:t xml:space="preserve"> число, 5ая – </w:t>
+      </w:r>
+      <w:r>
+        <w:t>количество</w:t>
+      </w:r>
+      <w:r>
+        <w:t xml:space="preserve"> быков</w:t>
+      </w:r>
+      <w:r>
+        <w:t xml:space="preserve"> в этом числе</w:t>
+      </w:r>
+      <w:r>
+        <w:t xml:space="preserve">, 6ая – </w:t>
+      </w:r>
+      <w:r>
+        <w:t>количество</w:t>
+      </w:r>
+      <w:r>
+        <w:t xml:space="preserve"> коров</w:t>
       </w:r>
       <w:r>
         <w:br w:type="page"/>
@@ -2106,6 +2296,95 @@
 <file path=word/numbering.xml><?xml version="1.0" encoding="utf-8"?>
 <w:numbering xmlns:wpc="http://schemas.microsoft.com/office/word/2010/wordprocessingCanvas" xmlns:mc="http://schemas.openxmlformats.org/markup-compatibility/2006" xmlns:o="urn:schemas-microsoft-com:office:office" xmlns:r="http://schemas.openxmlformats.org/officeDocument/2006/relationships" xmlns:m="http://schemas.openxmlformats.org/officeDocument/2006/math" xmlns:v="urn:schemas-microsoft-com:vml" xmlns:wp14="http://schemas.microsoft.com/office/word/2010/wordprocessingDrawing" xmlns:wp="http://schemas.openxmlformats.org/drawingml/2006/wordprocessingDrawing" xmlns:w10="urn:schemas-microsoft-com:office:word" xmlns:w="http://schemas.openxmlformats.org/wordprocessingml/2006/main" xmlns:w14="http://schemas.microsoft.com/office/word/2010/wordml" xmlns:w15="http://schemas.microsoft.com/office/word/2012/wordml" xmlns:wpg="http://schemas.microsoft.com/office/word/2010/wordprocessingGroup" xmlns:wpi="http://schemas.microsoft.com/office/word/2010/wordprocessingInk" xmlns:wne="http://schemas.microsoft.com/office/word/2006/wordml" xmlns:wps="http://schemas.microsoft.com/office/word/2010/wordprocessingShape" mc:Ignorable="w14 w15 wp14">
   <w:abstractNum w:abstractNumId="0">
+    <w:nsid w:val="1C8F4C6B"/>
+    <w:multiLevelType w:val="hybridMultilevel"/>
+    <w:tmpl w:val="4C48CA34"/>
+    <w:lvl w:ilvl="0" w:tplc="B3A2F270">
+      <w:start w:val="1"/>
+      <w:numFmt w:val="decimal"/>
+      <w:lvlText w:val="%1."/>
+      <w:lvlJc w:val="left"/>
+      <w:pPr>
+        <w:ind w:left="644" w:hanging="360"/>
+      </w:pPr>
+      <w:rPr>
+        <w:rFonts w:hint="default"/>
+      </w:rPr>
+    </w:lvl>
+    <w:lvl w:ilvl="1" w:tplc="04190019" w:tentative="1">
+      <w:start w:val="1"/>
+      <w:numFmt w:val="lowerLetter"/>
+      <w:lvlText w:val="%2."/>
+      <w:lvlJc w:val="left"/>
+      <w:pPr>
+        <w:ind w:left="1364" w:hanging="360"/>
+      </w:pPr>
+    </w:lvl>
+    <w:lvl w:ilvl="2" w:tplc="0419001B" w:tentative="1">
+      <w:start w:val="1"/>
+      <w:numFmt w:val="lowerRoman"/>
+      <w:lvlText w:val="%3."/>
+      <w:lvlJc w:val="right"/>
+      <w:pPr>
+        <w:ind w:left="2084" w:hanging="180"/>
+      </w:pPr>
+    </w:lvl>
+    <w:lvl w:ilvl="3" w:tplc="0419000F" w:tentative="1">
+      <w:start w:val="1"/>
+      <w:numFmt w:val="decimal"/>
+      <w:lvlText w:val="%4."/>
+      <w:lvlJc w:val="left"/>
+      <w:pPr>
+        <w:ind w:left="2804" w:hanging="360"/>
+      </w:pPr>
+    </w:lvl>
+    <w:lvl w:ilvl="4" w:tplc="04190019" w:tentative="1">
+      <w:start w:val="1"/>
+      <w:numFmt w:val="lowerLetter"/>
+      <w:lvlText w:val="%5."/>
+      <w:lvlJc w:val="left"/>
+      <w:pPr>
+        <w:ind w:left="3524" w:hanging="360"/>
+      </w:pPr>
+    </w:lvl>
+    <w:lvl w:ilvl="5" w:tplc="0419001B" w:tentative="1">
+      <w:start w:val="1"/>
+      <w:numFmt w:val="lowerRoman"/>
+      <w:lvlText w:val="%6."/>
+      <w:lvlJc w:val="right"/>
+      <w:pPr>
+        <w:ind w:left="4244" w:hanging="180"/>
+      </w:pPr>
+    </w:lvl>
+    <w:lvl w:ilvl="6" w:tplc="0419000F" w:tentative="1">
+      <w:start w:val="1"/>
+      <w:numFmt w:val="decimal"/>
+      <w:lvlText w:val="%7."/>
+      <w:lvlJc w:val="left"/>
+      <w:pPr>
+        <w:ind w:left="4964" w:hanging="360"/>
+      </w:pPr>
+    </w:lvl>
+    <w:lvl w:ilvl="7" w:tplc="04190019" w:tentative="1">
+      <w:start w:val="1"/>
+      <w:numFmt w:val="lowerLetter"/>
+      <w:lvlText w:val="%8."/>
+      <w:lvlJc w:val="left"/>
+      <w:pPr>
+        <w:ind w:left="5684" w:hanging="360"/>
+      </w:pPr>
+    </w:lvl>
+    <w:lvl w:ilvl="8" w:tplc="0419001B" w:tentative="1">
+      <w:start w:val="1"/>
+      <w:numFmt w:val="lowerRoman"/>
+      <w:lvlText w:val="%9."/>
+      <w:lvlJc w:val="right"/>
+      <w:pPr>
+        <w:ind w:left="6404" w:hanging="180"/>
+      </w:pPr>
+    </w:lvl>
+  </w:abstractNum>
+  <w:abstractNum w:abstractNumId="1">
     <w:nsid w:val="50133222"/>
     <w:multiLevelType w:val="hybridMultilevel"/>
     <w:tmpl w:val="187CCE08"/>
@@ -2219,6 +2498,9 @@
     </w:lvl>
   </w:abstractNum>
   <w:num w:numId="1">
+    <w:abstractNumId w:val="1"/>
+  </w:num>
+  <w:num w:numId="2">
     <w:abstractNumId w:val="0"/>
   </w:num>
 </w:numbering>
@@ -3050,7 +3332,7 @@
 </file>
 
 <file path=customXml/itemProps1.xml><?xml version="1.0" encoding="utf-8"?>
-<ds:datastoreItem xmlns:ds="http://schemas.openxmlformats.org/officeDocument/2006/customXml" ds:itemID="{7E457C1E-4716-48C1-A5CF-668B8623E77D}">
+<ds:datastoreItem xmlns:ds="http://schemas.openxmlformats.org/officeDocument/2006/customXml" ds:itemID="{C3208FF3-6797-4110-9220-16E4528E82C4}">
   <ds:schemaRefs>
     <ds:schemaRef ds:uri="http://schemas.openxmlformats.org/officeDocument/2006/bibliography"/>
   </ds:schemaRefs>

</xml_diff>

<commit_message>
Fixed button design. Fixed game page design. Added background to game page. Rewrote php output using php templates. Added database info ready for import.
</commit_message>
<xml_diff>
--- a/docs/Specification.docx
+++ b/docs/Specification.docx
@@ -1328,8 +1328,6 @@
       <w:r>
         <w:t>Уточнения к правилам:</w:t>
       </w:r>
-      <w:bookmarkStart w:id="1" w:name="_GoBack"/>
-      <w:bookmarkEnd w:id="1"/>
     </w:p>
     <w:p>
       <w:pPr>
@@ -1362,7 +1360,7 @@
       <w:r>
         <w:t xml:space="preserve">При входе на сайт пользователю требуется зарегистрироваться или войти под своей учетной записью. </w:t>
       </w:r>
-      <w:bookmarkStart w:id="2" w:name="_Toc431118482"/>
+      <w:bookmarkStart w:id="1" w:name="_Toc431118482"/>
     </w:p>
     <w:p>
       <w:pPr>
@@ -1590,7 +1588,7 @@
       <w:r>
         <w:t>Сценарии</w:t>
       </w:r>
-      <w:bookmarkEnd w:id="2"/>
+      <w:bookmarkEnd w:id="1"/>
     </w:p>
     <w:p>
       <w:pPr>
@@ -1610,20 +1608,14 @@
         <w:pStyle w:val="1"/>
         <w:jc w:val="center"/>
       </w:pPr>
-      <w:bookmarkStart w:id="3" w:name="_Toc431118483"/>
+      <w:bookmarkStart w:id="2" w:name="_Toc431118483"/>
       <w:r>
         <w:lastRenderedPageBreak/>
         <w:t>Дизайн</w:t>
       </w:r>
-      <w:bookmarkEnd w:id="3"/>
-    </w:p>
-    <w:p>
-      <w:pPr>
-        <w:rPr>
-          <w:lang w:val="en-US"/>
-        </w:rPr>
-      </w:pPr>
-    </w:p>
+      <w:bookmarkEnd w:id="2"/>
+    </w:p>
+    <w:p/>
     <w:p>
       <w:pPr>
         <w:rPr>
@@ -1782,336 +1774,435 @@
         <w:pStyle w:val="1"/>
         <w:jc w:val="center"/>
       </w:pPr>
-      <w:bookmarkStart w:id="4" w:name="_Toc431118484"/>
+      <w:bookmarkStart w:id="3" w:name="_Toc431118484"/>
       <w:r>
         <w:lastRenderedPageBreak/>
         <w:t>Требования к базе данных</w:t>
       </w:r>
+      <w:bookmarkEnd w:id="3"/>
+    </w:p>
+    <w:p>
+      <w:r>
+        <w:t>Таблица для хранения данных о</w:t>
+      </w:r>
+      <w:r>
+        <w:t xml:space="preserve"> </w:t>
+      </w:r>
+      <w:r>
+        <w:t>пользователях:</w:t>
+      </w:r>
+    </w:p>
+    <w:p>
+      <w:pPr>
+        <w:rPr>
+          <w:lang w:val="en-US"/>
+        </w:rPr>
+      </w:pPr>
+      <w:r>
+        <w:rPr>
+          <w:b/>
+          <w:lang w:val="en-US"/>
+        </w:rPr>
+        <w:t>USERS</w:t>
+      </w:r>
+      <w:r>
+        <w:rPr>
+          <w:b/>
+          <w:lang w:val="en-US"/>
+        </w:rPr>
+        <w:t>_</w:t>
+      </w:r>
+      <w:r>
+        <w:rPr>
+          <w:b/>
+          <w:lang w:val="en-US"/>
+        </w:rPr>
+        <w:t>T</w:t>
+      </w:r>
+      <w:r>
+        <w:rPr>
+          <w:b/>
+          <w:lang w:val="en-US"/>
+        </w:rPr>
+        <w:t xml:space="preserve"> (</w:t>
+      </w:r>
+      <w:proofErr w:type="spellStart"/>
+      <w:r>
+        <w:rPr>
+          <w:b/>
+          <w:i/>
+          <w:lang w:val="en-US"/>
+        </w:rPr>
+        <w:t>user</w:t>
+      </w:r>
+      <w:r>
+        <w:rPr>
+          <w:b/>
+          <w:i/>
+          <w:lang w:val="en-US"/>
+        </w:rPr>
+        <w:t>_</w:t>
+      </w:r>
+      <w:r>
+        <w:rPr>
+          <w:b/>
+          <w:i/>
+          <w:lang w:val="en-US"/>
+        </w:rPr>
+        <w:t>id</w:t>
+      </w:r>
+      <w:proofErr w:type="spellEnd"/>
+      <w:r>
+        <w:rPr>
+          <w:b/>
+          <w:lang w:val="en-US"/>
+        </w:rPr>
+        <w:t xml:space="preserve"> </w:t>
+      </w:r>
+      <w:r>
+        <w:rPr>
+          <w:b/>
+          <w:lang w:val="en-US"/>
+        </w:rPr>
+        <w:t>PK</w:t>
+      </w:r>
+      <w:r>
+        <w:rPr>
+          <w:b/>
+          <w:lang w:val="en-US"/>
+        </w:rPr>
+        <w:t xml:space="preserve">, </w:t>
+      </w:r>
+      <w:proofErr w:type="spellStart"/>
+      <w:r>
+        <w:rPr>
+          <w:b/>
+          <w:i/>
+          <w:lang w:val="en-US"/>
+        </w:rPr>
+        <w:t>user</w:t>
+      </w:r>
+      <w:r>
+        <w:rPr>
+          <w:b/>
+          <w:i/>
+          <w:lang w:val="en-US"/>
+        </w:rPr>
+        <w:t>_</w:t>
+      </w:r>
+      <w:r>
+        <w:rPr>
+          <w:b/>
+          <w:i/>
+          <w:lang w:val="en-US"/>
+        </w:rPr>
+        <w:t>name</w:t>
+      </w:r>
+      <w:proofErr w:type="spellEnd"/>
+      <w:r>
+        <w:rPr>
+          <w:b/>
+          <w:lang w:val="en-US"/>
+        </w:rPr>
+        <w:t xml:space="preserve">, </w:t>
+      </w:r>
+      <w:proofErr w:type="spellStart"/>
+      <w:r>
+        <w:rPr>
+          <w:b/>
+          <w:i/>
+          <w:lang w:val="en-US"/>
+        </w:rPr>
+        <w:t>user</w:t>
+      </w:r>
+      <w:r>
+        <w:rPr>
+          <w:b/>
+          <w:i/>
+          <w:lang w:val="en-US"/>
+        </w:rPr>
+        <w:t>_</w:t>
+      </w:r>
+      <w:r>
+        <w:rPr>
+          <w:b/>
+          <w:i/>
+          <w:lang w:val="en-US"/>
+        </w:rPr>
+        <w:t>password</w:t>
+      </w:r>
+      <w:proofErr w:type="spellEnd"/>
+      <w:r>
+        <w:rPr>
+          <w:b/>
+          <w:lang w:val="en-US"/>
+        </w:rPr>
+        <w:t>)</w:t>
+      </w:r>
+      <w:r>
+        <w:rPr>
+          <w:lang w:val="en-US"/>
+        </w:rPr>
+        <w:t>.</w:t>
+      </w:r>
+    </w:p>
+    <w:p>
+      <w:r>
+        <w:t>Таблица</w:t>
+      </w:r>
+      <w:r>
+        <w:t xml:space="preserve"> </w:t>
+      </w:r>
+      <w:r>
+        <w:t>для</w:t>
+      </w:r>
+      <w:r>
+        <w:t xml:space="preserve"> </w:t>
+      </w:r>
+      <w:r>
+        <w:t>хранения</w:t>
+      </w:r>
+      <w:r>
+        <w:t xml:space="preserve"> </w:t>
+      </w:r>
+      <w:r>
+        <w:t>данных</w:t>
+      </w:r>
+      <w:r>
+        <w:t xml:space="preserve"> </w:t>
+      </w:r>
+      <w:r>
+        <w:t>об</w:t>
+      </w:r>
+      <w:r>
+        <w:t xml:space="preserve"> </w:t>
+      </w:r>
+      <w:r>
+        <w:t>играх</w:t>
+      </w:r>
+      <w:r>
+        <w:t>:</w:t>
+      </w:r>
+    </w:p>
+    <w:p>
+      <w:pPr>
+        <w:rPr>
+          <w:lang w:val="en-US"/>
+        </w:rPr>
+      </w:pPr>
+      <w:r>
+        <w:rPr>
+          <w:b/>
+          <w:lang w:val="en-US"/>
+        </w:rPr>
+        <w:t>GAMES</w:t>
+      </w:r>
+      <w:r>
+        <w:rPr>
+          <w:b/>
+          <w:lang w:val="en-US"/>
+        </w:rPr>
+        <w:t>_T</w:t>
+      </w:r>
+      <w:r>
+        <w:rPr>
+          <w:b/>
+          <w:lang w:val="en-US"/>
+        </w:rPr>
+        <w:t xml:space="preserve"> </w:t>
+      </w:r>
+      <w:r>
+        <w:rPr>
+          <w:b/>
+          <w:lang w:val="en-US"/>
+        </w:rPr>
+        <w:t>(</w:t>
+      </w:r>
+      <w:proofErr w:type="spellStart"/>
+      <w:r>
+        <w:rPr>
+          <w:b/>
+          <w:i/>
+          <w:lang w:val="en-US"/>
+        </w:rPr>
+        <w:t>game_id</w:t>
+      </w:r>
+      <w:proofErr w:type="spellEnd"/>
+      <w:r>
+        <w:rPr>
+          <w:b/>
+          <w:lang w:val="en-US"/>
+        </w:rPr>
+        <w:t xml:space="preserve"> PK, </w:t>
+      </w:r>
+      <w:proofErr w:type="spellStart"/>
+      <w:r>
+        <w:rPr>
+          <w:b/>
+          <w:i/>
+          <w:lang w:val="en-US"/>
+        </w:rPr>
+        <w:t>user_id</w:t>
+      </w:r>
+      <w:proofErr w:type="spellEnd"/>
+      <w:r>
+        <w:rPr>
+          <w:b/>
+          <w:i/>
+          <w:lang w:val="en-US"/>
+        </w:rPr>
+        <w:t xml:space="preserve"> FK</w:t>
+      </w:r>
+      <w:r>
+        <w:rPr>
+          <w:b/>
+          <w:lang w:val="en-US"/>
+        </w:rPr>
+        <w:t>,</w:t>
+      </w:r>
+      <w:r>
+        <w:rPr>
+          <w:b/>
+          <w:lang w:val="en-US"/>
+        </w:rPr>
+        <w:t xml:space="preserve"> </w:t>
+      </w:r>
+      <w:proofErr w:type="spellStart"/>
+      <w:r>
+        <w:rPr>
+          <w:b/>
+          <w:i/>
+          <w:lang w:val="en-US"/>
+        </w:rPr>
+        <w:t>unknown_number</w:t>
+      </w:r>
+      <w:proofErr w:type="spellEnd"/>
+      <w:r>
+        <w:rPr>
+          <w:b/>
+          <w:lang w:val="en-US"/>
+        </w:rPr>
+        <w:t>,</w:t>
+      </w:r>
+      <w:r>
+        <w:rPr>
+          <w:b/>
+          <w:lang w:val="en-US"/>
+        </w:rPr>
+        <w:t xml:space="preserve"> </w:t>
+      </w:r>
+      <w:r>
+        <w:rPr>
+          <w:b/>
+          <w:i/>
+          <w:lang w:val="en-US"/>
+        </w:rPr>
+        <w:t>score</w:t>
+      </w:r>
+      <w:r>
+        <w:rPr>
+          <w:b/>
+          <w:lang w:val="en-US"/>
+        </w:rPr>
+        <w:t xml:space="preserve">, </w:t>
+      </w:r>
+      <w:r>
+        <w:rPr>
+          <w:b/>
+          <w:i/>
+          <w:lang w:val="en-US"/>
+        </w:rPr>
+        <w:t>time</w:t>
+      </w:r>
+      <w:r>
+        <w:rPr>
+          <w:b/>
+          <w:lang w:val="en-US"/>
+        </w:rPr>
+        <w:t>)</w:t>
+      </w:r>
+      <w:r>
+        <w:rPr>
+          <w:lang w:val="en-US"/>
+        </w:rPr>
+        <w:t>.</w:t>
+      </w:r>
+    </w:p>
+    <w:p>
+      <w:proofErr w:type="gramStart"/>
+      <w:r>
+        <w:rPr>
+          <w:b/>
+          <w:lang w:val="en-US"/>
+        </w:rPr>
+        <w:t>score</w:t>
+      </w:r>
+      <w:proofErr w:type="gramEnd"/>
+      <w:r>
+        <w:t xml:space="preserve"> – </w:t>
+      </w:r>
+      <w:r>
+        <w:t>число, характеризующее результат игры:</w:t>
+      </w:r>
+    </w:p>
+    <w:p>
+      <w:pPr>
+        <w:pStyle w:val="a9"/>
+        <w:numPr>
+          <w:ilvl w:val="0"/>
+          <w:numId w:val="3"/>
+        </w:numPr>
+      </w:pPr>
+      <w:r>
+        <w:t>-1: игрок начал игру, но не закончил ее (закрыл окно браузера);</w:t>
+      </w:r>
+    </w:p>
+    <w:p>
+      <w:pPr>
+        <w:pStyle w:val="a9"/>
+        <w:numPr>
+          <w:ilvl w:val="0"/>
+          <w:numId w:val="3"/>
+        </w:numPr>
+      </w:pPr>
+      <w:r>
+        <w:t>0: игрок начал игру, но сдался;</w:t>
+      </w:r>
+    </w:p>
+    <w:p>
+      <w:pPr>
+        <w:pStyle w:val="a9"/>
+        <w:numPr>
+          <w:ilvl w:val="0"/>
+          <w:numId w:val="3"/>
+        </w:numPr>
+      </w:pPr>
+      <w:r>
+        <w:rPr>
+          <w:lang w:val="en-US"/>
+        </w:rPr>
+        <w:t>N</w:t>
+      </w:r>
+      <w:r>
+        <w:t xml:space="preserve">: </w:t>
+      </w:r>
+      <w:r>
+        <w:t xml:space="preserve">игрок угадал число за </w:t>
+      </w:r>
+      <w:r>
+        <w:rPr>
+          <w:lang w:val="en-US"/>
+        </w:rPr>
+        <w:t>N</w:t>
+      </w:r>
+      <w:r>
+        <w:t xml:space="preserve"> </w:t>
+      </w:r>
+      <w:r>
+        <w:t>попыток.</w:t>
+      </w:r>
+      <w:bookmarkStart w:id="4" w:name="_GoBack"/>
       <w:bookmarkEnd w:id="4"/>
-    </w:p>
-    <w:p>
-      <w:r>
-        <w:t>Таблица для хранения данных о</w:t>
-      </w:r>
-      <w:r>
-        <w:t xml:space="preserve"> </w:t>
-      </w:r>
-      <w:r>
-        <w:t>пользователях:</w:t>
-      </w:r>
-    </w:p>
-    <w:p>
-      <w:r>
-        <w:rPr>
-          <w:b/>
-          <w:lang w:val="en-US"/>
-        </w:rPr>
-        <w:t>USERS</w:t>
-      </w:r>
-      <w:r>
-        <w:rPr>
-          <w:b/>
-        </w:rPr>
-        <w:t>_</w:t>
-      </w:r>
-      <w:r>
-        <w:rPr>
-          <w:b/>
-          <w:lang w:val="en-US"/>
-        </w:rPr>
-        <w:t>T</w:t>
-      </w:r>
-      <w:r>
-        <w:rPr>
-          <w:b/>
-        </w:rPr>
-        <w:t xml:space="preserve"> (</w:t>
-      </w:r>
-      <w:r>
-        <w:rPr>
-          <w:b/>
-          <w:i/>
-          <w:lang w:val="en-US"/>
-        </w:rPr>
-        <w:t>user</w:t>
-      </w:r>
-      <w:r>
-        <w:rPr>
-          <w:b/>
-          <w:i/>
-        </w:rPr>
-        <w:t>_</w:t>
-      </w:r>
-      <w:r>
-        <w:rPr>
-          <w:b/>
-          <w:i/>
-          <w:lang w:val="en-US"/>
-        </w:rPr>
-        <w:t>id</w:t>
-      </w:r>
-      <w:r>
-        <w:rPr>
-          <w:b/>
-        </w:rPr>
-        <w:t xml:space="preserve"> </w:t>
-      </w:r>
-      <w:r>
-        <w:rPr>
-          <w:b/>
-          <w:lang w:val="en-US"/>
-        </w:rPr>
-        <w:t>PK</w:t>
-      </w:r>
-      <w:r>
-        <w:rPr>
-          <w:b/>
-        </w:rPr>
-        <w:t xml:space="preserve">, </w:t>
-      </w:r>
-      <w:r>
-        <w:rPr>
-          <w:b/>
-          <w:i/>
-          <w:lang w:val="en-US"/>
-        </w:rPr>
-        <w:t>user</w:t>
-      </w:r>
-      <w:r>
-        <w:rPr>
-          <w:b/>
-          <w:i/>
-        </w:rPr>
-        <w:t>_</w:t>
-      </w:r>
-      <w:r>
-        <w:rPr>
-          <w:b/>
-          <w:i/>
-          <w:lang w:val="en-US"/>
-        </w:rPr>
-        <w:t>name</w:t>
-      </w:r>
-      <w:r>
-        <w:rPr>
-          <w:b/>
-        </w:rPr>
-        <w:t xml:space="preserve">, </w:t>
-      </w:r>
-      <w:r>
-        <w:rPr>
-          <w:b/>
-          <w:i/>
-          <w:lang w:val="en-US"/>
-        </w:rPr>
-        <w:t>user</w:t>
-      </w:r>
-      <w:r>
-        <w:rPr>
-          <w:b/>
-          <w:i/>
-        </w:rPr>
-        <w:t>_</w:t>
-      </w:r>
-      <w:r>
-        <w:rPr>
-          <w:b/>
-          <w:i/>
-          <w:lang w:val="en-US"/>
-        </w:rPr>
-        <w:t>password</w:t>
-      </w:r>
-      <w:r>
-        <w:rPr>
-          <w:b/>
-        </w:rPr>
-        <w:t>)</w:t>
-      </w:r>
-      <w:r>
-        <w:t>.</w:t>
-      </w:r>
-    </w:p>
-    <w:p>
-      <w:r>
-        <w:t>Таблица</w:t>
-      </w:r>
-      <w:r>
-        <w:t xml:space="preserve"> </w:t>
-      </w:r>
-      <w:r>
-        <w:t>для</w:t>
-      </w:r>
-      <w:r>
-        <w:t xml:space="preserve"> </w:t>
-      </w:r>
-      <w:r>
-        <w:t>хранения</w:t>
-      </w:r>
-      <w:r>
-        <w:t xml:space="preserve"> </w:t>
-      </w:r>
-      <w:r>
-        <w:t>данных</w:t>
-      </w:r>
-      <w:r>
-        <w:t xml:space="preserve"> </w:t>
-      </w:r>
-      <w:r>
-        <w:t>об</w:t>
-      </w:r>
-      <w:r>
-        <w:t xml:space="preserve"> </w:t>
-      </w:r>
-      <w:r>
-        <w:t>играх</w:t>
-      </w:r>
-      <w:r>
-        <w:t>:</w:t>
-      </w:r>
-    </w:p>
-    <w:p>
-      <w:pPr>
-        <w:rPr>
-          <w:lang w:val="en-US"/>
-        </w:rPr>
-      </w:pPr>
-      <w:r>
-        <w:rPr>
-          <w:b/>
-          <w:lang w:val="en-US"/>
-        </w:rPr>
-        <w:t>GAMES</w:t>
-      </w:r>
-      <w:r>
-        <w:rPr>
-          <w:b/>
-          <w:lang w:val="en-US"/>
-        </w:rPr>
-        <w:t>_T</w:t>
-      </w:r>
-      <w:r>
-        <w:rPr>
-          <w:b/>
-          <w:lang w:val="en-US"/>
-        </w:rPr>
-        <w:t xml:space="preserve"> </w:t>
-      </w:r>
-      <w:r>
-        <w:rPr>
-          <w:b/>
-          <w:lang w:val="en-US"/>
-        </w:rPr>
-        <w:t>(</w:t>
-      </w:r>
-      <w:proofErr w:type="spellStart"/>
-      <w:r>
-        <w:rPr>
-          <w:b/>
-          <w:i/>
-          <w:lang w:val="en-US"/>
-        </w:rPr>
-        <w:t>game_id</w:t>
-      </w:r>
-      <w:proofErr w:type="spellEnd"/>
-      <w:r>
-        <w:rPr>
-          <w:b/>
-          <w:lang w:val="en-US"/>
-        </w:rPr>
-        <w:t xml:space="preserve"> PK, </w:t>
-      </w:r>
-      <w:proofErr w:type="spellStart"/>
-      <w:r>
-        <w:rPr>
-          <w:b/>
-          <w:i/>
-          <w:lang w:val="en-US"/>
-        </w:rPr>
-        <w:t>user_id</w:t>
-      </w:r>
-      <w:proofErr w:type="spellEnd"/>
-      <w:r>
-        <w:rPr>
-          <w:b/>
-          <w:i/>
-          <w:lang w:val="en-US"/>
-        </w:rPr>
-        <w:t xml:space="preserve"> FK</w:t>
-      </w:r>
-      <w:r>
-        <w:rPr>
-          <w:b/>
-          <w:lang w:val="en-US"/>
-        </w:rPr>
-        <w:t>,</w:t>
-      </w:r>
-      <w:r>
-        <w:rPr>
-          <w:b/>
-          <w:lang w:val="en-US"/>
-        </w:rPr>
-        <w:t xml:space="preserve"> </w:t>
-      </w:r>
-      <w:proofErr w:type="spellStart"/>
-      <w:r>
-        <w:rPr>
-          <w:b/>
-          <w:i/>
-          <w:lang w:val="en-US"/>
-        </w:rPr>
-        <w:t>unknown_number</w:t>
-      </w:r>
-      <w:proofErr w:type="spellEnd"/>
-      <w:r>
-        <w:rPr>
-          <w:b/>
-          <w:lang w:val="en-US"/>
-        </w:rPr>
-        <w:t>,</w:t>
-      </w:r>
-      <w:r>
-        <w:rPr>
-          <w:b/>
-          <w:lang w:val="en-US"/>
-        </w:rPr>
-        <w:t xml:space="preserve"> </w:t>
-      </w:r>
-      <w:r>
-        <w:rPr>
-          <w:b/>
-          <w:i/>
-          <w:lang w:val="en-US"/>
-        </w:rPr>
-        <w:t>score</w:t>
-      </w:r>
-      <w:r>
-        <w:rPr>
-          <w:b/>
-          <w:lang w:val="en-US"/>
-        </w:rPr>
-        <w:t xml:space="preserve">, </w:t>
-      </w:r>
-      <w:r>
-        <w:rPr>
-          <w:b/>
-          <w:i/>
-          <w:lang w:val="en-US"/>
-        </w:rPr>
-        <w:t>time</w:t>
-      </w:r>
-      <w:r>
-        <w:rPr>
-          <w:b/>
-          <w:lang w:val="en-US"/>
-        </w:rPr>
-        <w:t>)</w:t>
-      </w:r>
-      <w:r>
-        <w:rPr>
-          <w:lang w:val="en-US"/>
-        </w:rPr>
-        <w:t>.</w:t>
-      </w:r>
     </w:p>
     <w:p>
       <w:r>
@@ -2385,16 +2476,16 @@
     </w:lvl>
   </w:abstractNum>
   <w:abstractNum w:abstractNumId="1">
-    <w:nsid w:val="50133222"/>
+    <w:nsid w:val="21CD7536"/>
     <w:multiLevelType w:val="hybridMultilevel"/>
-    <w:tmpl w:val="187CCE08"/>
+    <w:tmpl w:val="E8D61F08"/>
     <w:lvl w:ilvl="0" w:tplc="04190001">
       <w:start w:val="1"/>
       <w:numFmt w:val="bullet"/>
       <w:lvlText w:val=""/>
       <w:lvlJc w:val="left"/>
       <w:pPr>
-        <w:ind w:left="3885" w:hanging="360"/>
+        <w:ind w:left="720" w:hanging="360"/>
       </w:pPr>
       <w:rPr>
         <w:rFonts w:ascii="Symbol" w:hAnsi="Symbol" w:hint="default"/>
@@ -2406,7 +2497,7 @@
       <w:lvlText w:val="o"/>
       <w:lvlJc w:val="left"/>
       <w:pPr>
-        <w:ind w:left="4605" w:hanging="360"/>
+        <w:ind w:left="1440" w:hanging="360"/>
       </w:pPr>
       <w:rPr>
         <w:rFonts w:ascii="Courier New" w:hAnsi="Courier New" w:cs="Courier New" w:hint="default"/>
@@ -2418,7 +2509,7 @@
       <w:lvlText w:val=""/>
       <w:lvlJc w:val="left"/>
       <w:pPr>
-        <w:ind w:left="5325" w:hanging="360"/>
+        <w:ind w:left="2160" w:hanging="360"/>
       </w:pPr>
       <w:rPr>
         <w:rFonts w:ascii="Wingdings" w:hAnsi="Wingdings" w:hint="default"/>
@@ -2430,7 +2521,7 @@
       <w:lvlText w:val=""/>
       <w:lvlJc w:val="left"/>
       <w:pPr>
-        <w:ind w:left="6045" w:hanging="360"/>
+        <w:ind w:left="2880" w:hanging="360"/>
       </w:pPr>
       <w:rPr>
         <w:rFonts w:ascii="Symbol" w:hAnsi="Symbol" w:hint="default"/>
@@ -2442,7 +2533,7 @@
       <w:lvlText w:val="o"/>
       <w:lvlJc w:val="left"/>
       <w:pPr>
-        <w:ind w:left="6765" w:hanging="360"/>
+        <w:ind w:left="3600" w:hanging="360"/>
       </w:pPr>
       <w:rPr>
         <w:rFonts w:ascii="Courier New" w:hAnsi="Courier New" w:cs="Courier New" w:hint="default"/>
@@ -2454,7 +2545,7 @@
       <w:lvlText w:val=""/>
       <w:lvlJc w:val="left"/>
       <w:pPr>
-        <w:ind w:left="7485" w:hanging="360"/>
+        <w:ind w:left="4320" w:hanging="360"/>
       </w:pPr>
       <w:rPr>
         <w:rFonts w:ascii="Wingdings" w:hAnsi="Wingdings" w:hint="default"/>
@@ -2466,7 +2557,7 @@
       <w:lvlText w:val=""/>
       <w:lvlJc w:val="left"/>
       <w:pPr>
-        <w:ind w:left="8205" w:hanging="360"/>
+        <w:ind w:left="5040" w:hanging="360"/>
       </w:pPr>
       <w:rPr>
         <w:rFonts w:ascii="Symbol" w:hAnsi="Symbol" w:hint="default"/>
@@ -2478,7 +2569,7 @@
       <w:lvlText w:val="o"/>
       <w:lvlJc w:val="left"/>
       <w:pPr>
-        <w:ind w:left="8925" w:hanging="360"/>
+        <w:ind w:left="5760" w:hanging="360"/>
       </w:pPr>
       <w:rPr>
         <w:rFonts w:ascii="Courier New" w:hAnsi="Courier New" w:cs="Courier New" w:hint="default"/>
@@ -2490,6 +2581,119 @@
       <w:lvlText w:val=""/>
       <w:lvlJc w:val="left"/>
       <w:pPr>
+        <w:ind w:left="6480" w:hanging="360"/>
+      </w:pPr>
+      <w:rPr>
+        <w:rFonts w:ascii="Wingdings" w:hAnsi="Wingdings" w:hint="default"/>
+      </w:rPr>
+    </w:lvl>
+  </w:abstractNum>
+  <w:abstractNum w:abstractNumId="2">
+    <w:nsid w:val="50133222"/>
+    <w:multiLevelType w:val="hybridMultilevel"/>
+    <w:tmpl w:val="187CCE08"/>
+    <w:lvl w:ilvl="0" w:tplc="04190001">
+      <w:start w:val="1"/>
+      <w:numFmt w:val="bullet"/>
+      <w:lvlText w:val=""/>
+      <w:lvlJc w:val="left"/>
+      <w:pPr>
+        <w:ind w:left="3885" w:hanging="360"/>
+      </w:pPr>
+      <w:rPr>
+        <w:rFonts w:ascii="Symbol" w:hAnsi="Symbol" w:hint="default"/>
+      </w:rPr>
+    </w:lvl>
+    <w:lvl w:ilvl="1" w:tplc="04190003" w:tentative="1">
+      <w:start w:val="1"/>
+      <w:numFmt w:val="bullet"/>
+      <w:lvlText w:val="o"/>
+      <w:lvlJc w:val="left"/>
+      <w:pPr>
+        <w:ind w:left="4605" w:hanging="360"/>
+      </w:pPr>
+      <w:rPr>
+        <w:rFonts w:ascii="Courier New" w:hAnsi="Courier New" w:cs="Courier New" w:hint="default"/>
+      </w:rPr>
+    </w:lvl>
+    <w:lvl w:ilvl="2" w:tplc="04190005" w:tentative="1">
+      <w:start w:val="1"/>
+      <w:numFmt w:val="bullet"/>
+      <w:lvlText w:val=""/>
+      <w:lvlJc w:val="left"/>
+      <w:pPr>
+        <w:ind w:left="5325" w:hanging="360"/>
+      </w:pPr>
+      <w:rPr>
+        <w:rFonts w:ascii="Wingdings" w:hAnsi="Wingdings" w:hint="default"/>
+      </w:rPr>
+    </w:lvl>
+    <w:lvl w:ilvl="3" w:tplc="04190001" w:tentative="1">
+      <w:start w:val="1"/>
+      <w:numFmt w:val="bullet"/>
+      <w:lvlText w:val=""/>
+      <w:lvlJc w:val="left"/>
+      <w:pPr>
+        <w:ind w:left="6045" w:hanging="360"/>
+      </w:pPr>
+      <w:rPr>
+        <w:rFonts w:ascii="Symbol" w:hAnsi="Symbol" w:hint="default"/>
+      </w:rPr>
+    </w:lvl>
+    <w:lvl w:ilvl="4" w:tplc="04190003" w:tentative="1">
+      <w:start w:val="1"/>
+      <w:numFmt w:val="bullet"/>
+      <w:lvlText w:val="o"/>
+      <w:lvlJc w:val="left"/>
+      <w:pPr>
+        <w:ind w:left="6765" w:hanging="360"/>
+      </w:pPr>
+      <w:rPr>
+        <w:rFonts w:ascii="Courier New" w:hAnsi="Courier New" w:cs="Courier New" w:hint="default"/>
+      </w:rPr>
+    </w:lvl>
+    <w:lvl w:ilvl="5" w:tplc="04190005" w:tentative="1">
+      <w:start w:val="1"/>
+      <w:numFmt w:val="bullet"/>
+      <w:lvlText w:val=""/>
+      <w:lvlJc w:val="left"/>
+      <w:pPr>
+        <w:ind w:left="7485" w:hanging="360"/>
+      </w:pPr>
+      <w:rPr>
+        <w:rFonts w:ascii="Wingdings" w:hAnsi="Wingdings" w:hint="default"/>
+      </w:rPr>
+    </w:lvl>
+    <w:lvl w:ilvl="6" w:tplc="04190001" w:tentative="1">
+      <w:start w:val="1"/>
+      <w:numFmt w:val="bullet"/>
+      <w:lvlText w:val=""/>
+      <w:lvlJc w:val="left"/>
+      <w:pPr>
+        <w:ind w:left="8205" w:hanging="360"/>
+      </w:pPr>
+      <w:rPr>
+        <w:rFonts w:ascii="Symbol" w:hAnsi="Symbol" w:hint="default"/>
+      </w:rPr>
+    </w:lvl>
+    <w:lvl w:ilvl="7" w:tplc="04190003" w:tentative="1">
+      <w:start w:val="1"/>
+      <w:numFmt w:val="bullet"/>
+      <w:lvlText w:val="o"/>
+      <w:lvlJc w:val="left"/>
+      <w:pPr>
+        <w:ind w:left="8925" w:hanging="360"/>
+      </w:pPr>
+      <w:rPr>
+        <w:rFonts w:ascii="Courier New" w:hAnsi="Courier New" w:cs="Courier New" w:hint="default"/>
+      </w:rPr>
+    </w:lvl>
+    <w:lvl w:ilvl="8" w:tplc="04190005" w:tentative="1">
+      <w:start w:val="1"/>
+      <w:numFmt w:val="bullet"/>
+      <w:lvlText w:val=""/>
+      <w:lvlJc w:val="left"/>
+      <w:pPr>
         <w:ind w:left="9645" w:hanging="360"/>
       </w:pPr>
       <w:rPr>
@@ -2498,10 +2702,13 @@
     </w:lvl>
   </w:abstractNum>
   <w:num w:numId="1">
-    <w:abstractNumId w:val="1"/>
+    <w:abstractNumId w:val="2"/>
   </w:num>
   <w:num w:numId="2">
     <w:abstractNumId w:val="0"/>
+  </w:num>
+  <w:num w:numId="3">
+    <w:abstractNumId w:val="1"/>
   </w:num>
 </w:numbering>
 </file>
@@ -3332,7 +3539,7 @@
 </file>
 
 <file path=customXml/itemProps1.xml><?xml version="1.0" encoding="utf-8"?>
-<ds:datastoreItem xmlns:ds="http://schemas.openxmlformats.org/officeDocument/2006/customXml" ds:itemID="{C3208FF3-6797-4110-9220-16E4528E82C4}">
+<ds:datastoreItem xmlns:ds="http://schemas.openxmlformats.org/officeDocument/2006/customXml" ds:itemID="{CA71071F-390D-40A1-A06F-D1EFF9C68F87}">
   <ds:schemaRefs>
     <ds:schemaRef ds:uri="http://schemas.openxmlformats.org/officeDocument/2006/bibliography"/>
   </ds:schemaRefs>

</xml_diff>